<commit_message>
Zweiter CI mit div Änderungen
Fettes Vor eingetscheckt… plus ein Satz dazu!
</commit_message>
<xml_diff>
--- a/TEST.docx
+++ b/TEST.docx
@@ -6,9 +6,31 @@
       <w:r>
         <w:t xml:space="preserve">Das ist der erste Check in als TEST!! </w:t>
       </w:r>
+    </w:p>
+    <w:p>
+      <w:r>
+        <w:t xml:space="preserve">Nun habe ich einen Text eingefügt und danach noch ein Wort </w:t>
+      </w:r>
       <w:bookmarkStart w:id="0" w:name="_GoBack"/>
+      <w:r>
+        <w:rPr>
+          <w:b/>
+          <w:sz w:val="72"/>
+        </w:rPr>
+        <w:t>Fett</w:t>
+      </w:r>
+      <w:r>
+        <w:rPr>
+          <w:sz w:val="72"/>
+        </w:rPr>
+        <w:t xml:space="preserve"> </w:t>
+      </w:r>
       <w:bookmarkEnd w:id="0"/>
+      <w:r>
+        <w:t>markiert!!</w:t>
+      </w:r>
     </w:p>
+    <w:p/>
     <w:sectPr>
       <w:pgSz w:w="11900" w:h="16840"/>
       <w:pgMar w:top="1417" w:right="1417" w:bottom="1134" w:left="1417" w:header="708" w:footer="708" w:gutter="0"/>

</xml_diff>